<commit_message>
paper and analysis stuff
</commit_message>
<xml_diff>
--- a/paper/drafting.docx
+++ b/paper/drafting.docx
@@ -1369,92 +1369,1239 @@
         <w:br w:type="page"/>
       </w:r>
     </w:p>
+    <w:tbl>
+      <w:tblPr>
+        <w:tblStyle w:val="TableGrid"/>
+        <w:tblW w:w="0" w:type="auto"/>
+        <w:tblLook w:val="04A0" w:firstRow="1" w:lastRow="0" w:firstColumn="1" w:lastColumn="0" w:noHBand="0" w:noVBand="1"/>
+      </w:tblPr>
+      <w:tblGrid>
+        <w:gridCol w:w="2430"/>
+        <w:gridCol w:w="1710"/>
+        <w:gridCol w:w="1710"/>
+      </w:tblGrid>
+      <w:tr>
+        <w:tc>
+          <w:tcPr>
+            <w:tcW w:w="2430" w:type="dxa"/>
+            <w:tcBorders>
+              <w:top w:val="nil"/>
+              <w:left w:val="nil"/>
+            </w:tcBorders>
+            <w:vAlign w:val="center"/>
+          </w:tcPr>
+          <w:p>
+            <w:pPr>
+              <w:jc w:val="center"/>
+            </w:pPr>
+            <w:bookmarkStart w:id="0" w:name="_GoBack"/>
+          </w:p>
+        </w:tc>
+        <w:tc>
+          <w:tcPr>
+            <w:tcW w:w="3420" w:type="dxa"/>
+            <w:gridSpan w:val="2"/>
+            <w:vAlign w:val="center"/>
+          </w:tcPr>
+          <w:p>
+            <w:pPr>
+              <w:jc w:val="center"/>
+              <w:rPr>
+                <w:b/>
+              </w:rPr>
+            </w:pPr>
+            <w:r>
+              <w:rPr>
+                <w:b/>
+              </w:rPr>
+              <w:t>Percentage of Responses</w:t>
+            </w:r>
+          </w:p>
+        </w:tc>
+      </w:tr>
+      <w:tr>
+        <w:tc>
+          <w:tcPr>
+            <w:tcW w:w="2430" w:type="dxa"/>
+            <w:vAlign w:val="center"/>
+          </w:tcPr>
+          <w:p>
+            <w:pPr>
+              <w:jc w:val="center"/>
+              <w:rPr>
+                <w:b/>
+              </w:rPr>
+            </w:pPr>
+            <w:r>
+              <w:rPr>
+                <w:b/>
+              </w:rPr>
+              <w:t>Strategy Employed</w:t>
+            </w:r>
+          </w:p>
+        </w:tc>
+        <w:tc>
+          <w:tcPr>
+            <w:tcW w:w="1710" w:type="dxa"/>
+            <w:vAlign w:val="center"/>
+          </w:tcPr>
+          <w:p>
+            <w:pPr>
+              <w:jc w:val="center"/>
+              <w:rPr>
+                <w:b/>
+              </w:rPr>
+            </w:pPr>
+            <w:r>
+              <w:rPr>
+                <w:b/>
+              </w:rPr>
+              <w:t>Musician</w:t>
+            </w:r>
+          </w:p>
+        </w:tc>
+        <w:tc>
+          <w:tcPr>
+            <w:tcW w:w="1710" w:type="dxa"/>
+            <w:vAlign w:val="center"/>
+          </w:tcPr>
+          <w:p>
+            <w:pPr>
+              <w:jc w:val="center"/>
+              <w:rPr>
+                <w:b/>
+              </w:rPr>
+            </w:pPr>
+            <w:r>
+              <w:rPr>
+                <w:b/>
+              </w:rPr>
+              <w:t>Non-Musician</w:t>
+            </w:r>
+          </w:p>
+        </w:tc>
+      </w:tr>
+      <w:tr>
+        <w:tc>
+          <w:tcPr>
+            <w:tcW w:w="2430" w:type="dxa"/>
+            <w:vAlign w:val="center"/>
+          </w:tcPr>
+          <w:p>
+            <w:pPr>
+              <w:jc w:val="center"/>
+            </w:pPr>
+            <w:r>
+              <w:t>Rehearsal</w:t>
+            </w:r>
+          </w:p>
+        </w:tc>
+        <w:tc>
+          <w:tcPr>
+            <w:tcW w:w="1710" w:type="dxa"/>
+            <w:vAlign w:val="center"/>
+          </w:tcPr>
+          <w:p>
+            <w:pPr>
+              <w:jc w:val="center"/>
+            </w:pPr>
+            <w:r>
+              <w:t>61</w:t>
+            </w:r>
+          </w:p>
+        </w:tc>
+        <w:tc>
+          <w:tcPr>
+            <w:tcW w:w="1710" w:type="dxa"/>
+            <w:vAlign w:val="center"/>
+          </w:tcPr>
+          <w:p>
+            <w:pPr>
+              <w:jc w:val="center"/>
+            </w:pPr>
+            <w:r>
+              <w:t>63</w:t>
+            </w:r>
+          </w:p>
+        </w:tc>
+      </w:tr>
+      <w:tr>
+        <w:tc>
+          <w:tcPr>
+            <w:tcW w:w="2430" w:type="dxa"/>
+            <w:vAlign w:val="center"/>
+          </w:tcPr>
+          <w:p>
+            <w:pPr>
+              <w:jc w:val="center"/>
+            </w:pPr>
+            <w:r>
+              <w:t>Ordinal</w:t>
+            </w:r>
+          </w:p>
+        </w:tc>
+        <w:tc>
+          <w:tcPr>
+            <w:tcW w:w="1710" w:type="dxa"/>
+            <w:vAlign w:val="center"/>
+          </w:tcPr>
+          <w:p>
+            <w:pPr>
+              <w:jc w:val="center"/>
+            </w:pPr>
+            <w:r>
+              <w:t>21</w:t>
+            </w:r>
+          </w:p>
+        </w:tc>
+        <w:tc>
+          <w:tcPr>
+            <w:tcW w:w="1710" w:type="dxa"/>
+            <w:vAlign w:val="center"/>
+          </w:tcPr>
+          <w:p>
+            <w:pPr>
+              <w:jc w:val="center"/>
+            </w:pPr>
+            <w:r>
+              <w:t>20</w:t>
+            </w:r>
+          </w:p>
+        </w:tc>
+      </w:tr>
+      <w:tr>
+        <w:tc>
+          <w:tcPr>
+            <w:tcW w:w="2430" w:type="dxa"/>
+            <w:vAlign w:val="center"/>
+          </w:tcPr>
+          <w:p>
+            <w:pPr>
+              <w:jc w:val="center"/>
+            </w:pPr>
+            <w:r>
+              <w:t>No Strategy Indicated</w:t>
+            </w:r>
+          </w:p>
+        </w:tc>
+        <w:tc>
+          <w:tcPr>
+            <w:tcW w:w="1710" w:type="dxa"/>
+            <w:vAlign w:val="center"/>
+          </w:tcPr>
+          <w:p>
+            <w:pPr>
+              <w:jc w:val="center"/>
+            </w:pPr>
+            <w:r>
+              <w:t>0</w:t>
+            </w:r>
+          </w:p>
+        </w:tc>
+        <w:tc>
+          <w:tcPr>
+            <w:tcW w:w="1710" w:type="dxa"/>
+            <w:vAlign w:val="center"/>
+          </w:tcPr>
+          <w:p>
+            <w:pPr>
+              <w:jc w:val="center"/>
+            </w:pPr>
+            <w:r>
+              <w:t>5</w:t>
+            </w:r>
+          </w:p>
+        </w:tc>
+      </w:tr>
+      <w:tr>
+        <w:tc>
+          <w:tcPr>
+            <w:tcW w:w="2430" w:type="dxa"/>
+            <w:vAlign w:val="center"/>
+          </w:tcPr>
+          <w:p>
+            <w:pPr>
+              <w:jc w:val="center"/>
+            </w:pPr>
+            <w:r>
+              <w:t>Sensory-Motor</w:t>
+            </w:r>
+          </w:p>
+        </w:tc>
+        <w:tc>
+          <w:tcPr>
+            <w:tcW w:w="1710" w:type="dxa"/>
+            <w:vAlign w:val="center"/>
+          </w:tcPr>
+          <w:p>
+            <w:pPr>
+              <w:jc w:val="center"/>
+            </w:pPr>
+            <w:r>
+              <w:t>44</w:t>
+            </w:r>
+          </w:p>
+        </w:tc>
+        <w:tc>
+          <w:tcPr>
+            <w:tcW w:w="1710" w:type="dxa"/>
+            <w:vAlign w:val="center"/>
+          </w:tcPr>
+          <w:p>
+            <w:pPr>
+              <w:jc w:val="center"/>
+            </w:pPr>
+            <w:r>
+              <w:t>28</w:t>
+            </w:r>
+          </w:p>
+        </w:tc>
+      </w:tr>
+      <w:tr>
+        <w:tc>
+          <w:tcPr>
+            <w:tcW w:w="2430" w:type="dxa"/>
+            <w:vAlign w:val="center"/>
+          </w:tcPr>
+          <w:p>
+            <w:pPr>
+              <w:jc w:val="center"/>
+            </w:pPr>
+            <w:r>
+              <w:t>Explicit Musical Word</w:t>
+            </w:r>
+          </w:p>
+        </w:tc>
+        <w:tc>
+          <w:tcPr>
+            <w:tcW w:w="1710" w:type="dxa"/>
+            <w:vAlign w:val="center"/>
+          </w:tcPr>
+          <w:p>
+            <w:pPr>
+              <w:jc w:val="center"/>
+            </w:pPr>
+            <w:r>
+              <w:t>38</w:t>
+            </w:r>
+          </w:p>
+        </w:tc>
+        <w:tc>
+          <w:tcPr>
+            <w:tcW w:w="1710" w:type="dxa"/>
+            <w:vAlign w:val="center"/>
+          </w:tcPr>
+          <w:p>
+            <w:pPr>
+              <w:jc w:val="center"/>
+            </w:pPr>
+            <w:r>
+              <w:t>7</w:t>
+            </w:r>
+          </w:p>
+        </w:tc>
+      </w:tr>
+      <w:tr>
+        <w:tc>
+          <w:tcPr>
+            <w:tcW w:w="2430" w:type="dxa"/>
+            <w:vAlign w:val="center"/>
+          </w:tcPr>
+          <w:p>
+            <w:pPr>
+              <w:jc w:val="center"/>
+            </w:pPr>
+            <w:r>
+              <w:t>Metaphor</w:t>
+            </w:r>
+          </w:p>
+        </w:tc>
+        <w:tc>
+          <w:tcPr>
+            <w:tcW w:w="1710" w:type="dxa"/>
+            <w:vAlign w:val="center"/>
+          </w:tcPr>
+          <w:p>
+            <w:pPr>
+              <w:jc w:val="center"/>
+            </w:pPr>
+            <w:r>
+              <w:t>23</w:t>
+            </w:r>
+          </w:p>
+        </w:tc>
+        <w:tc>
+          <w:tcPr>
+            <w:tcW w:w="1710" w:type="dxa"/>
+            <w:vAlign w:val="center"/>
+          </w:tcPr>
+          <w:p>
+            <w:pPr>
+              <w:jc w:val="center"/>
+            </w:pPr>
+            <w:r>
+              <w:t>4</w:t>
+            </w:r>
+          </w:p>
+        </w:tc>
+      </w:tr>
+      <w:tr>
+        <w:tc>
+          <w:tcPr>
+            <w:tcW w:w="2430" w:type="dxa"/>
+            <w:vAlign w:val="center"/>
+          </w:tcPr>
+          <w:p>
+            <w:pPr>
+              <w:jc w:val="center"/>
+            </w:pPr>
+            <w:r>
+              <w:t>Auditory Image</w:t>
+            </w:r>
+          </w:p>
+        </w:tc>
+        <w:tc>
+          <w:tcPr>
+            <w:tcW w:w="1710" w:type="dxa"/>
+            <w:vAlign w:val="center"/>
+          </w:tcPr>
+          <w:p>
+            <w:pPr>
+              <w:jc w:val="center"/>
+            </w:pPr>
+            <w:r>
+              <w:t>6</w:t>
+            </w:r>
+          </w:p>
+        </w:tc>
+        <w:tc>
+          <w:tcPr>
+            <w:tcW w:w="1710" w:type="dxa"/>
+            <w:vAlign w:val="center"/>
+          </w:tcPr>
+          <w:p>
+            <w:pPr>
+              <w:jc w:val="center"/>
+            </w:pPr>
+            <w:r>
+              <w:t>1</w:t>
+            </w:r>
+          </w:p>
+        </w:tc>
+      </w:tr>
+      <w:bookmarkEnd w:id="0"/>
+    </w:tbl>
+    <w:p/>
+    <w:p/>
+    <w:tbl>
+      <w:tblPr>
+        <w:tblStyle w:val="TableGrid"/>
+        <w:tblW w:w="0" w:type="auto"/>
+        <w:tblLook w:val="04A0" w:firstRow="1" w:lastRow="0" w:firstColumn="1" w:lastColumn="0" w:noHBand="0" w:noVBand="1"/>
+      </w:tblPr>
+      <w:tblGrid>
+        <w:gridCol w:w="2875"/>
+        <w:gridCol w:w="1980"/>
+      </w:tblGrid>
+      <w:tr>
+        <w:tc>
+          <w:tcPr>
+            <w:tcW w:w="2875" w:type="dxa"/>
+            <w:vAlign w:val="center"/>
+          </w:tcPr>
+          <w:p>
+            <w:pPr>
+              <w:jc w:val="center"/>
+              <w:rPr>
+                <w:b/>
+              </w:rPr>
+            </w:pPr>
+            <w:r>
+              <w:rPr>
+                <w:b/>
+              </w:rPr>
+              <w:t>Genre</w:t>
+            </w:r>
+          </w:p>
+        </w:tc>
+        <w:tc>
+          <w:tcPr>
+            <w:tcW w:w="1980" w:type="dxa"/>
+            <w:vAlign w:val="center"/>
+          </w:tcPr>
+          <w:p>
+            <w:pPr>
+              <w:jc w:val="center"/>
+              <w:rPr>
+                <w:b/>
+              </w:rPr>
+            </w:pPr>
+            <w:r>
+              <w:rPr>
+                <w:b/>
+              </w:rPr>
+              <w:t>Correlation with Tone Span Score</w:t>
+            </w:r>
+          </w:p>
+        </w:tc>
+      </w:tr>
+      <w:tr>
+        <w:tc>
+          <w:tcPr>
+            <w:tcW w:w="2875" w:type="dxa"/>
+            <w:vAlign w:val="center"/>
+          </w:tcPr>
+          <w:p>
+            <w:r>
+              <w:t>Classical</w:t>
+            </w:r>
+          </w:p>
+        </w:tc>
+        <w:tc>
+          <w:tcPr>
+            <w:tcW w:w="1980" w:type="dxa"/>
+            <w:vAlign w:val="center"/>
+          </w:tcPr>
+          <w:p>
+            <w:r>
+              <w:t>0.29***</w:t>
+            </w:r>
+          </w:p>
+        </w:tc>
+      </w:tr>
+      <w:tr>
+        <w:tc>
+          <w:tcPr>
+            <w:tcW w:w="2875" w:type="dxa"/>
+            <w:vAlign w:val="center"/>
+          </w:tcPr>
+          <w:p>
+            <w:r>
+              <w:t>Blues</w:t>
+            </w:r>
+          </w:p>
+        </w:tc>
+        <w:tc>
+          <w:tcPr>
+            <w:tcW w:w="1980" w:type="dxa"/>
+            <w:vAlign w:val="center"/>
+          </w:tcPr>
+          <w:p>
+            <w:r>
+              <w:t>0.20**</w:t>
+            </w:r>
+          </w:p>
+        </w:tc>
+      </w:tr>
+      <w:tr>
+        <w:tc>
+          <w:tcPr>
+            <w:tcW w:w="2875" w:type="dxa"/>
+            <w:vAlign w:val="center"/>
+          </w:tcPr>
+          <w:p>
+            <w:r>
+              <w:t>Country</w:t>
+            </w:r>
+          </w:p>
+        </w:tc>
+        <w:tc>
+          <w:tcPr>
+            <w:tcW w:w="1980" w:type="dxa"/>
+            <w:vAlign w:val="center"/>
+          </w:tcPr>
+          <w:p>
+            <w:r>
+              <w:t>-0.11</w:t>
+            </w:r>
+          </w:p>
+        </w:tc>
+      </w:tr>
+      <w:tr>
+        <w:tc>
+          <w:tcPr>
+            <w:tcW w:w="2875" w:type="dxa"/>
+            <w:vAlign w:val="center"/>
+          </w:tcPr>
+          <w:p>
+            <w:r>
+              <w:t>Dance/Electronica</w:t>
+            </w:r>
+          </w:p>
+        </w:tc>
+        <w:tc>
+          <w:tcPr>
+            <w:tcW w:w="1980" w:type="dxa"/>
+            <w:vAlign w:val="center"/>
+          </w:tcPr>
+          <w:p>
+            <w:r>
+              <w:t>0.01</w:t>
+            </w:r>
+          </w:p>
+        </w:tc>
+      </w:tr>
+      <w:tr>
+        <w:tc>
+          <w:tcPr>
+            <w:tcW w:w="2875" w:type="dxa"/>
+            <w:vAlign w:val="center"/>
+          </w:tcPr>
+          <w:p>
+            <w:r>
+              <w:t>Folk</w:t>
+            </w:r>
+          </w:p>
+        </w:tc>
+        <w:tc>
+          <w:tcPr>
+            <w:tcW w:w="1980" w:type="dxa"/>
+            <w:vAlign w:val="center"/>
+          </w:tcPr>
+          <w:p>
+            <w:r>
+              <w:t>0.20**</w:t>
+            </w:r>
+          </w:p>
+        </w:tc>
+      </w:tr>
+      <w:tr>
+        <w:tc>
+          <w:tcPr>
+            <w:tcW w:w="2875" w:type="dxa"/>
+            <w:vAlign w:val="center"/>
+          </w:tcPr>
+          <w:p>
+            <w:r>
+              <w:t>Rap/Hip-Hop</w:t>
+            </w:r>
+          </w:p>
+        </w:tc>
+        <w:tc>
+          <w:tcPr>
+            <w:tcW w:w="1980" w:type="dxa"/>
+            <w:vAlign w:val="center"/>
+          </w:tcPr>
+          <w:p>
+            <w:r>
+              <w:t>-0.13</w:t>
+            </w:r>
+          </w:p>
+        </w:tc>
+      </w:tr>
+      <w:tr>
+        <w:tc>
+          <w:tcPr>
+            <w:tcW w:w="2875" w:type="dxa"/>
+            <w:vAlign w:val="center"/>
+          </w:tcPr>
+          <w:p>
+            <w:r>
+              <w:t>Soul/Funk</w:t>
+            </w:r>
+          </w:p>
+        </w:tc>
+        <w:tc>
+          <w:tcPr>
+            <w:tcW w:w="1980" w:type="dxa"/>
+            <w:vAlign w:val="center"/>
+          </w:tcPr>
+          <w:p>
+            <w:r>
+              <w:t>0.12</w:t>
+            </w:r>
+          </w:p>
+        </w:tc>
+      </w:tr>
+      <w:tr>
+        <w:tc>
+          <w:tcPr>
+            <w:tcW w:w="2875" w:type="dxa"/>
+            <w:vAlign w:val="center"/>
+          </w:tcPr>
+          <w:p>
+            <w:r>
+              <w:t>Religious</w:t>
+            </w:r>
+          </w:p>
+        </w:tc>
+        <w:tc>
+          <w:tcPr>
+            <w:tcW w:w="1980" w:type="dxa"/>
+            <w:vAlign w:val="center"/>
+          </w:tcPr>
+          <w:p>
+            <w:r>
+              <w:t>0.01</w:t>
+            </w:r>
+          </w:p>
+        </w:tc>
+      </w:tr>
+      <w:tr>
+        <w:tc>
+          <w:tcPr>
+            <w:tcW w:w="2875" w:type="dxa"/>
+            <w:vAlign w:val="center"/>
+          </w:tcPr>
+          <w:p>
+            <w:r>
+              <w:t>Alternative</w:t>
+            </w:r>
+          </w:p>
+        </w:tc>
+        <w:tc>
+          <w:tcPr>
+            <w:tcW w:w="1980" w:type="dxa"/>
+            <w:vAlign w:val="center"/>
+          </w:tcPr>
+          <w:p>
+            <w:r>
+              <w:t>0.11</w:t>
+            </w:r>
+          </w:p>
+        </w:tc>
+      </w:tr>
+      <w:tr>
+        <w:tc>
+          <w:tcPr>
+            <w:tcW w:w="2875" w:type="dxa"/>
+            <w:vAlign w:val="center"/>
+          </w:tcPr>
+          <w:p>
+            <w:r>
+              <w:t>Jazz</w:t>
+            </w:r>
+          </w:p>
+        </w:tc>
+        <w:tc>
+          <w:tcPr>
+            <w:tcW w:w="1980" w:type="dxa"/>
+            <w:vAlign w:val="center"/>
+          </w:tcPr>
+          <w:p>
+            <w:r>
+              <w:t>0.31***</w:t>
+            </w:r>
+          </w:p>
+        </w:tc>
+      </w:tr>
+      <w:tr>
+        <w:tc>
+          <w:tcPr>
+            <w:tcW w:w="2875" w:type="dxa"/>
+            <w:vAlign w:val="center"/>
+          </w:tcPr>
+          <w:p>
+            <w:r>
+              <w:t>Rock</w:t>
+            </w:r>
+          </w:p>
+        </w:tc>
+        <w:tc>
+          <w:tcPr>
+            <w:tcW w:w="1980" w:type="dxa"/>
+            <w:vAlign w:val="center"/>
+          </w:tcPr>
+          <w:p>
+            <w:r>
+              <w:t>0.18*</w:t>
+            </w:r>
+          </w:p>
+        </w:tc>
+      </w:tr>
+      <w:tr>
+        <w:tc>
+          <w:tcPr>
+            <w:tcW w:w="2875" w:type="dxa"/>
+            <w:vAlign w:val="center"/>
+          </w:tcPr>
+          <w:p>
+            <w:r>
+              <w:t>Pop</w:t>
+            </w:r>
+          </w:p>
+        </w:tc>
+        <w:tc>
+          <w:tcPr>
+            <w:tcW w:w="1980" w:type="dxa"/>
+            <w:vAlign w:val="center"/>
+          </w:tcPr>
+          <w:p>
+            <w:r>
+              <w:t>-0.02</w:t>
+            </w:r>
+          </w:p>
+        </w:tc>
+      </w:tr>
+      <w:tr>
+        <w:tc>
+          <w:tcPr>
+            <w:tcW w:w="2875" w:type="dxa"/>
+            <w:vAlign w:val="center"/>
+          </w:tcPr>
+          <w:p>
+            <w:r>
+              <w:t>Heavy Metal</w:t>
+            </w:r>
+          </w:p>
+        </w:tc>
+        <w:tc>
+          <w:tcPr>
+            <w:tcW w:w="1980" w:type="dxa"/>
+            <w:vAlign w:val="center"/>
+          </w:tcPr>
+          <w:p>
+            <w:r>
+              <w:t>0.26***</w:t>
+            </w:r>
+          </w:p>
+        </w:tc>
+      </w:tr>
+      <w:tr>
+        <w:tc>
+          <w:tcPr>
+            <w:tcW w:w="2875" w:type="dxa"/>
+            <w:vAlign w:val="center"/>
+          </w:tcPr>
+          <w:p>
+            <w:r>
+              <w:t>Soundtracks/Theme Songs</w:t>
+            </w:r>
+          </w:p>
+        </w:tc>
+        <w:tc>
+          <w:tcPr>
+            <w:tcW w:w="1980" w:type="dxa"/>
+            <w:vAlign w:val="center"/>
+          </w:tcPr>
+          <w:p>
+            <w:r>
+              <w:t>0.10</w:t>
+            </w:r>
+          </w:p>
+        </w:tc>
+      </w:tr>
+    </w:tbl>
     <w:p>
-      <w:bookmarkStart w:id="0" w:name="_GoBack"/>
-      <w:bookmarkEnd w:id="0"/>
+      <w:r>
+        <w:br w:type="page"/>
+      </w:r>
+    </w:p>
+    <w:p/>
+    <w:p>
       <w:r>
         <w:rPr>
           <w:noProof/>
         </w:rPr>
-        <w:lastRenderedPageBreak/>
         <mc:AlternateContent>
-          <mc:Choice Requires="wps">
+          <mc:Choice Requires="wpg">
             <w:drawing>
-              <wp:anchor distT="0" distB="0" distL="114300" distR="114300" simplePos="0" relativeHeight="251676672" behindDoc="0" locked="0" layoutInCell="1" allowOverlap="1" wp14:anchorId="3FC00A7B" wp14:editId="2A55EC75">
+              <wp:anchor distT="0" distB="0" distL="114300" distR="114300" simplePos="0" relativeHeight="251684864" behindDoc="0" locked="0" layoutInCell="1" allowOverlap="1" wp14:anchorId="110D7C54" wp14:editId="0E29AE11">
                 <wp:simplePos x="0" y="0"/>
                 <wp:positionH relativeFrom="column">
                   <wp:posOffset>522514</wp:posOffset>
                 </wp:positionH>
                 <wp:positionV relativeFrom="paragraph">
-                  <wp:posOffset>6069204</wp:posOffset>
+                  <wp:posOffset>4170066</wp:posOffset>
                 </wp:positionV>
-                <wp:extent cx="1778000" cy="492125"/>
-                <wp:effectExtent l="0" t="0" r="12700" b="15875"/>
+                <wp:extent cx="4280040" cy="2391263"/>
+                <wp:effectExtent l="0" t="0" r="12700" b="9525"/>
                 <wp:wrapNone/>
-                <wp:docPr id="11" name="Text Box 11"/>
+                <wp:docPr id="22" name="Group 22"/>
                 <wp:cNvGraphicFramePr/>
                 <a:graphic xmlns:a="http://schemas.openxmlformats.org/drawingml/2006/main">
-                  <a:graphicData uri="http://schemas.microsoft.com/office/word/2010/wordprocessingShape">
-                    <wps:wsp>
-                      <wps:cNvSpPr txBox="1"/>
-                      <wps:spPr>
+                  <a:graphicData uri="http://schemas.microsoft.com/office/word/2010/wordprocessingGroup">
+                    <wpg:wgp>
+                      <wpg:cNvGrpSpPr/>
+                      <wpg:grpSpPr>
                         <a:xfrm>
                           <a:off x="0" y="0"/>
-                          <a:ext cx="1778000" cy="492125"/>
+                          <a:ext cx="4280040" cy="2391263"/>
+                          <a:chOff x="0" y="0"/>
+                          <a:chExt cx="4280040" cy="2391263"/>
                         </a:xfrm>
-                        <a:prstGeom prst="rect">
-                          <a:avLst/>
-                        </a:prstGeom>
-                        <a:solidFill>
-                          <a:schemeClr val="lt1"/>
-                        </a:solidFill>
-                        <a:ln w="6350">
+                      </wpg:grpSpPr>
+                      <wps:wsp>
+                        <wps:cNvPr id="11" name="Text Box 11"/>
+                        <wps:cNvSpPr txBox="1"/>
+                        <wps:spPr>
+                          <a:xfrm>
+                            <a:off x="0" y="1899138"/>
+                            <a:ext cx="1778000" cy="492125"/>
+                          </a:xfrm>
+                          <a:prstGeom prst="rect">
+                            <a:avLst/>
+                          </a:prstGeom>
                           <a:solidFill>
-                            <a:prstClr val="black"/>
+                            <a:schemeClr val="lt1"/>
                           </a:solidFill>
-                        </a:ln>
-                      </wps:spPr>
-                      <wps:txbx>
-                        <w:txbxContent>
-                          <w:p>
-                            <w:pPr>
-                              <w:jc w:val="center"/>
-                              <w:rPr>
-                                <w:sz w:val="20"/>
-                                <w:szCs w:val="20"/>
-                              </w:rPr>
-                            </w:pPr>
-                            <w:r>
-                              <w:rPr>
-                                <w:sz w:val="20"/>
-                                <w:szCs w:val="20"/>
-                              </w:rPr>
-                              <w:t xml:space="preserve">Demonstrator 4: </w:t>
-                            </w:r>
-                            <w:r>
-                              <w:rPr>
-                                <w:sz w:val="20"/>
-                                <w:szCs w:val="20"/>
-                              </w:rPr>
-                              <w:t>ti</w:t>
-                            </w:r>
-                            <w:r>
-                              <w:rPr>
-                                <w:sz w:val="20"/>
-                                <w:szCs w:val="20"/>
-                              </w:rPr>
-                              <w:t>-do cadence</w:t>
-                            </w:r>
-                          </w:p>
-                        </w:txbxContent>
-                      </wps:txbx>
-                      <wps:bodyPr rot="0" spcFirstLastPara="0" vertOverflow="overflow" horzOverflow="overflow" vert="horz" wrap="square" lIns="91440" tIns="45720" rIns="91440" bIns="45720" numCol="1" spcCol="0" rtlCol="0" fromWordArt="0" anchor="ctr" anchorCtr="0" forceAA="0" compatLnSpc="1">
-                        <a:prstTxWarp prst="textNoShape">
-                          <a:avLst/>
-                        </a:prstTxWarp>
-                        <a:noAutofit/>
-                      </wps:bodyPr>
-                    </wps:wsp>
+                          <a:ln w="6350">
+                            <a:solidFill>
+                              <a:prstClr val="black"/>
+                            </a:solidFill>
+                          </a:ln>
+                        </wps:spPr>
+                        <wps:txbx>
+                          <w:txbxContent>
+                            <w:p>
+                              <w:pPr>
+                                <w:jc w:val="center"/>
+                                <w:rPr>
+                                  <w:sz w:val="20"/>
+                                  <w:szCs w:val="20"/>
+                                </w:rPr>
+                              </w:pPr>
+                              <w:r>
+                                <w:rPr>
+                                  <w:sz w:val="20"/>
+                                  <w:szCs w:val="20"/>
+                                </w:rPr>
+                                <w:t xml:space="preserve">Demonstrator 4: </w:t>
+                              </w:r>
+                              <w:r>
+                                <w:rPr>
+                                  <w:sz w:val="20"/>
+                                  <w:szCs w:val="20"/>
+                                </w:rPr>
+                                <w:t>ti</w:t>
+                              </w:r>
+                              <w:r>
+                                <w:rPr>
+                                  <w:sz w:val="20"/>
+                                  <w:szCs w:val="20"/>
+                                </w:rPr>
+                                <w:t>-do cadence</w:t>
+                              </w:r>
+                            </w:p>
+                          </w:txbxContent>
+                        </wps:txbx>
+                        <wps:bodyPr rot="0" spcFirstLastPara="0" vertOverflow="overflow" horzOverflow="overflow" vert="horz" wrap="square" lIns="91440" tIns="45720" rIns="91440" bIns="45720" numCol="1" spcCol="0" rtlCol="0" fromWordArt="0" anchor="ctr" anchorCtr="0" forceAA="0" compatLnSpc="1">
+                          <a:prstTxWarp prst="textNoShape">
+                            <a:avLst/>
+                          </a:prstTxWarp>
+                          <a:noAutofit/>
+                        </wps:bodyPr>
+                      </wps:wsp>
+                      <wps:wsp>
+                        <wps:cNvPr id="12" name="Text Box 12"/>
+                        <wps:cNvSpPr txBox="1"/>
+                        <wps:spPr>
+                          <a:xfrm>
+                            <a:off x="0" y="633046"/>
+                            <a:ext cx="1778000" cy="492125"/>
+                          </a:xfrm>
+                          <a:prstGeom prst="rect">
+                            <a:avLst/>
+                          </a:prstGeom>
+                          <a:solidFill>
+                            <a:schemeClr val="bg2"/>
+                          </a:solidFill>
+                          <a:ln w="6350">
+                            <a:solidFill>
+                              <a:prstClr val="black"/>
+                            </a:solidFill>
+                          </a:ln>
+                        </wps:spPr>
+                        <wps:txbx>
+                          <w:txbxContent>
+                            <w:p>
+                              <w:pPr>
+                                <w:jc w:val="center"/>
+                                <w:rPr>
+                                  <w:sz w:val="20"/>
+                                  <w:szCs w:val="20"/>
+                                </w:rPr>
+                              </w:pPr>
+                              <w:r>
+                                <w:rPr>
+                                  <w:sz w:val="20"/>
+                                  <w:szCs w:val="20"/>
+                                </w:rPr>
+                                <w:t>Demonstrator 2: re-do cadence</w:t>
+                              </w:r>
+                            </w:p>
+                          </w:txbxContent>
+                        </wps:txbx>
+                        <wps:bodyPr rot="0" spcFirstLastPara="0" vertOverflow="overflow" horzOverflow="overflow" vert="horz" wrap="square" lIns="91440" tIns="45720" rIns="91440" bIns="45720" numCol="1" spcCol="0" rtlCol="0" fromWordArt="0" anchor="ctr" anchorCtr="0" forceAA="0" compatLnSpc="1">
+                          <a:prstTxWarp prst="textNoShape">
+                            <a:avLst/>
+                          </a:prstTxWarp>
+                          <a:noAutofit/>
+                        </wps:bodyPr>
+                      </wps:wsp>
+                      <wps:wsp>
+                        <wps:cNvPr id="13" name="Text Box 13"/>
+                        <wps:cNvSpPr txBox="1"/>
+                        <wps:spPr>
+                          <a:xfrm>
+                            <a:off x="0" y="0"/>
+                            <a:ext cx="1778000" cy="492125"/>
+                          </a:xfrm>
+                          <a:prstGeom prst="rect">
+                            <a:avLst/>
+                          </a:prstGeom>
+                          <a:solidFill>
+                            <a:schemeClr val="lt1"/>
+                          </a:solidFill>
+                          <a:ln w="6350">
+                            <a:solidFill>
+                              <a:prstClr val="black"/>
+                            </a:solidFill>
+                          </a:ln>
+                        </wps:spPr>
+                        <wps:txbx>
+                          <w:txbxContent>
+                            <w:p>
+                              <w:pPr>
+                                <w:jc w:val="center"/>
+                                <w:rPr>
+                                  <w:sz w:val="20"/>
+                                  <w:szCs w:val="20"/>
+                                </w:rPr>
+                              </w:pPr>
+                              <w:r>
+                                <w:rPr>
+                                  <w:sz w:val="20"/>
+                                  <w:szCs w:val="20"/>
+                                </w:rPr>
+                                <w:t>Demonstrator 1: ti</w:t>
+                              </w:r>
+                              <w:r>
+                                <w:rPr>
+                                  <w:sz w:val="20"/>
+                                  <w:szCs w:val="20"/>
+                                </w:rPr>
+                                <w:t>-do cadence</w:t>
+                              </w:r>
+                            </w:p>
+                          </w:txbxContent>
+                        </wps:txbx>
+                        <wps:bodyPr rot="0" spcFirstLastPara="0" vertOverflow="overflow" horzOverflow="overflow" vert="horz" wrap="square" lIns="91440" tIns="45720" rIns="91440" bIns="45720" numCol="1" spcCol="0" rtlCol="0" fromWordArt="0" anchor="ctr" anchorCtr="0" forceAA="0" compatLnSpc="1">
+                          <a:prstTxWarp prst="textNoShape">
+                            <a:avLst/>
+                          </a:prstTxWarp>
+                          <a:noAutofit/>
+                        </wps:bodyPr>
+                      </wps:wsp>
+                      <wps:wsp>
+                        <wps:cNvPr id="14" name="Text Box 14"/>
+                        <wps:cNvSpPr txBox="1"/>
+                        <wps:spPr>
+                          <a:xfrm>
+                            <a:off x="0" y="1266092"/>
+                            <a:ext cx="1778000" cy="492125"/>
+                          </a:xfrm>
+                          <a:prstGeom prst="rect">
+                            <a:avLst/>
+                          </a:prstGeom>
+                          <a:solidFill>
+                            <a:schemeClr val="lt1"/>
+                          </a:solidFill>
+                          <a:ln w="6350">
+                            <a:solidFill>
+                              <a:prstClr val="black"/>
+                            </a:solidFill>
+                          </a:ln>
+                        </wps:spPr>
+                        <wps:txbx>
+                          <w:txbxContent>
+                            <w:p>
+                              <w:pPr>
+                                <w:jc w:val="center"/>
+                                <w:rPr>
+                                  <w:sz w:val="20"/>
+                                  <w:szCs w:val="20"/>
+                                </w:rPr>
+                              </w:pPr>
+                              <w:r>
+                                <w:rPr>
+                                  <w:sz w:val="20"/>
+                                  <w:szCs w:val="20"/>
+                                </w:rPr>
+                                <w:t>Demonstrator 3: ti-do cadence</w:t>
+                              </w:r>
+                            </w:p>
+                          </w:txbxContent>
+                        </wps:txbx>
+                        <wps:bodyPr rot="0" spcFirstLastPara="0" vertOverflow="overflow" horzOverflow="overflow" vert="horz" wrap="square" lIns="91440" tIns="45720" rIns="91440" bIns="45720" numCol="1" spcCol="0" rtlCol="0" fromWordArt="0" anchor="ctr" anchorCtr="0" forceAA="0" compatLnSpc="1">
+                          <a:prstTxWarp prst="textNoShape">
+                            <a:avLst/>
+                          </a:prstTxWarp>
+                          <a:noAutofit/>
+                        </wps:bodyPr>
+                      </wps:wsp>
+                      <wps:wsp>
+                        <wps:cNvPr id="15" name="Text Box 15"/>
+                        <wps:cNvSpPr txBox="1"/>
+                        <wps:spPr>
+                          <a:xfrm>
+                            <a:off x="2502040" y="954593"/>
+                            <a:ext cx="1778000" cy="492125"/>
+                          </a:xfrm>
+                          <a:prstGeom prst="rect">
+                            <a:avLst/>
+                          </a:prstGeom>
+                          <a:solidFill>
+                            <a:schemeClr val="lt1"/>
+                          </a:solidFill>
+                          <a:ln w="6350">
+                            <a:solidFill>
+                              <a:prstClr val="black"/>
+                            </a:solidFill>
+                          </a:ln>
+                        </wps:spPr>
+                        <wps:txbx>
+                          <w:txbxContent>
+                            <w:p>
+                              <w:pPr>
+                                <w:jc w:val="center"/>
+                                <w:rPr>
+                                  <w:sz w:val="20"/>
+                                  <w:szCs w:val="20"/>
+                                </w:rPr>
+                              </w:pPr>
+                              <w:r>
+                                <w:rPr>
+                                  <w:sz w:val="20"/>
+                                  <w:szCs w:val="20"/>
+                                </w:rPr>
+                                <w:t>Observer</w:t>
+                              </w:r>
+                            </w:p>
+                          </w:txbxContent>
+                        </wps:txbx>
+                        <wps:bodyPr rot="0" spcFirstLastPara="0" vertOverflow="overflow" horzOverflow="overflow" vert="horz" wrap="square" lIns="91440" tIns="45720" rIns="91440" bIns="45720" numCol="1" spcCol="0" rtlCol="0" fromWordArt="0" anchor="ctr" anchorCtr="0" forceAA="0" compatLnSpc="1">
+                          <a:prstTxWarp prst="textNoShape">
+                            <a:avLst/>
+                          </a:prstTxWarp>
+                          <a:noAutofit/>
+                        </wps:bodyPr>
+                      </wps:wsp>
+                      <wps:wsp>
+                        <wps:cNvPr id="16" name="Straight Arrow Connector 16"/>
+                        <wps:cNvCnPr/>
+                        <wps:spPr>
+                          <a:xfrm>
+                            <a:off x="1848897" y="251209"/>
+                            <a:ext cx="532130" cy="582295"/>
+                          </a:xfrm>
+                          <a:prstGeom prst="straightConnector1">
+                            <a:avLst/>
+                          </a:prstGeom>
+                          <a:ln>
+                            <a:tailEnd type="triangle"/>
+                          </a:ln>
+                        </wps:spPr>
+                        <wps:style>
+                          <a:lnRef idx="1">
+                            <a:schemeClr val="dk1"/>
+                          </a:lnRef>
+                          <a:fillRef idx="0">
+                            <a:schemeClr val="dk1"/>
+                          </a:fillRef>
+                          <a:effectRef idx="0">
+                            <a:schemeClr val="dk1"/>
+                          </a:effectRef>
+                          <a:fontRef idx="minor">
+                            <a:schemeClr val="tx1"/>
+                          </a:fontRef>
+                        </wps:style>
+                        <wps:bodyPr/>
+                      </wps:wsp>
+                      <wps:wsp>
+                        <wps:cNvPr id="17" name="Straight Arrow Connector 17"/>
+                        <wps:cNvCnPr/>
+                        <wps:spPr>
+                          <a:xfrm flipV="1">
+                            <a:off x="1909187" y="1617785"/>
+                            <a:ext cx="512445" cy="582295"/>
+                          </a:xfrm>
+                          <a:prstGeom prst="straightConnector1">
+                            <a:avLst/>
+                          </a:prstGeom>
+                          <a:ln>
+                            <a:tailEnd type="triangle"/>
+                          </a:ln>
+                        </wps:spPr>
+                        <wps:style>
+                          <a:lnRef idx="1">
+                            <a:schemeClr val="dk1"/>
+                          </a:lnRef>
+                          <a:fillRef idx="0">
+                            <a:schemeClr val="dk1"/>
+                          </a:fillRef>
+                          <a:effectRef idx="0">
+                            <a:schemeClr val="dk1"/>
+                          </a:effectRef>
+                          <a:fontRef idx="minor">
+                            <a:schemeClr val="tx1"/>
+                          </a:fontRef>
+                        </wps:style>
+                        <wps:bodyPr/>
+                      </wps:wsp>
+                      <wps:wsp>
+                        <wps:cNvPr id="18" name="Straight Arrow Connector 18"/>
+                        <wps:cNvCnPr/>
+                        <wps:spPr>
+                          <a:xfrm>
+                            <a:off x="1879042" y="874207"/>
+                            <a:ext cx="492125" cy="240665"/>
+                          </a:xfrm>
+                          <a:prstGeom prst="straightConnector1">
+                            <a:avLst/>
+                          </a:prstGeom>
+                          <a:ln>
+                            <a:tailEnd type="triangle"/>
+                          </a:ln>
+                        </wps:spPr>
+                        <wps:style>
+                          <a:lnRef idx="1">
+                            <a:schemeClr val="dk1"/>
+                          </a:lnRef>
+                          <a:fillRef idx="0">
+                            <a:schemeClr val="dk1"/>
+                          </a:fillRef>
+                          <a:effectRef idx="0">
+                            <a:schemeClr val="dk1"/>
+                          </a:effectRef>
+                          <a:fontRef idx="minor">
+                            <a:schemeClr val="tx1"/>
+                          </a:fontRef>
+                        </wps:style>
+                        <wps:bodyPr/>
+                      </wps:wsp>
+                      <wps:wsp>
+                        <wps:cNvPr id="19" name="Straight Arrow Connector 19"/>
+                        <wps:cNvCnPr/>
+                        <wps:spPr>
+                          <a:xfrm flipV="1">
+                            <a:off x="1939332" y="1346479"/>
+                            <a:ext cx="441960" cy="219710"/>
+                          </a:xfrm>
+                          <a:prstGeom prst="straightConnector1">
+                            <a:avLst/>
+                          </a:prstGeom>
+                          <a:ln>
+                            <a:tailEnd type="triangle"/>
+                          </a:ln>
+                        </wps:spPr>
+                        <wps:style>
+                          <a:lnRef idx="1">
+                            <a:schemeClr val="dk1"/>
+                          </a:lnRef>
+                          <a:fillRef idx="0">
+                            <a:schemeClr val="dk1"/>
+                          </a:fillRef>
+                          <a:effectRef idx="0">
+                            <a:schemeClr val="dk1"/>
+                          </a:effectRef>
+                          <a:fontRef idx="minor">
+                            <a:schemeClr val="tx1"/>
+                          </a:fontRef>
+                        </wps:style>
+                        <wps:bodyPr/>
+                      </wps:wsp>
+                    </wpg:wgp>
                   </a:graphicData>
                 </a:graphic>
               </wp:anchor>
@@ -1462,732 +2609,159 @@
           </mc:Choice>
           <mc:Fallback>
             <w:pict>
-              <v:shapetype w14:anchorId="3FC00A7B" id="_x0000_t202" coordsize="21600,21600" o:spt="202" path="m,l,21600r21600,l21600,xe">
-                <v:stroke joinstyle="miter"/>
-                <v:path gradientshapeok="t" o:connecttype="rect"/>
-              </v:shapetype>
-              <v:shape id="Text Box 11" o:spid="_x0000_s1026" type="#_x0000_t202" style="position:absolute;margin-left:41.15pt;margin-top:477.9pt;width:140pt;height:38.75pt;z-index:251676672;visibility:visible;mso-wrap-style:square;mso-wrap-distance-left:9pt;mso-wrap-distance-top:0;mso-wrap-distance-right:9pt;mso-wrap-distance-bottom:0;mso-position-horizontal:absolute;mso-position-horizontal-relative:text;mso-position-vertical:absolute;mso-position-vertical-relative:text;v-text-anchor:middle" o:gfxdata="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" fillcolor="white [3201]" strokeweight=".5pt">
-                <v:textbox>
-                  <w:txbxContent>
-                    <w:p>
-                      <w:pPr>
-                        <w:jc w:val="center"/>
-                        <w:rPr>
-                          <w:sz w:val="20"/>
-                          <w:szCs w:val="20"/>
-                        </w:rPr>
-                      </w:pPr>
-                      <w:r>
-                        <w:rPr>
-                          <w:sz w:val="20"/>
-                          <w:szCs w:val="20"/>
-                        </w:rPr>
-                        <w:t xml:space="preserve">Demonstrator 4: </w:t>
-                      </w:r>
-                      <w:r>
-                        <w:rPr>
-                          <w:sz w:val="20"/>
-                          <w:szCs w:val="20"/>
-                        </w:rPr>
-                        <w:t>ti</w:t>
-                      </w:r>
-                      <w:r>
-                        <w:rPr>
-                          <w:sz w:val="20"/>
-                          <w:szCs w:val="20"/>
-                        </w:rPr>
-                        <w:t>-do cadence</w:t>
-                      </w:r>
-                    </w:p>
-                  </w:txbxContent>
-                </v:textbox>
-              </v:shape>
-            </w:pict>
-          </mc:Fallback>
-        </mc:AlternateContent>
-      </w:r>
-      <w:r>
-        <w:rPr>
-          <w:noProof/>
-        </w:rPr>
-        <mc:AlternateContent>
-          <mc:Choice Requires="wps">
-            <w:drawing>
-              <wp:anchor distT="0" distB="0" distL="114300" distR="114300" simplePos="0" relativeHeight="251677696" behindDoc="0" locked="0" layoutInCell="1" allowOverlap="1" wp14:anchorId="7E9233AF" wp14:editId="60DEC847">
-                <wp:simplePos x="0" y="0"/>
-                <wp:positionH relativeFrom="column">
-                  <wp:posOffset>522514</wp:posOffset>
-                </wp:positionH>
-                <wp:positionV relativeFrom="paragraph">
-                  <wp:posOffset>4803112</wp:posOffset>
-                </wp:positionV>
-                <wp:extent cx="1778000" cy="492125"/>
-                <wp:effectExtent l="0" t="0" r="12700" b="15875"/>
-                <wp:wrapNone/>
-                <wp:docPr id="12" name="Text Box 12"/>
-                <wp:cNvGraphicFramePr/>
-                <a:graphic xmlns:a="http://schemas.openxmlformats.org/drawingml/2006/main">
-                  <a:graphicData uri="http://schemas.microsoft.com/office/word/2010/wordprocessingShape">
-                    <wps:wsp>
-                      <wps:cNvSpPr txBox="1"/>
-                      <wps:spPr>
-                        <a:xfrm>
-                          <a:off x="0" y="0"/>
-                          <a:ext cx="1778000" cy="492125"/>
-                        </a:xfrm>
-                        <a:prstGeom prst="rect">
-                          <a:avLst/>
-                        </a:prstGeom>
-                        <a:solidFill>
-                          <a:schemeClr val="bg2"/>
-                        </a:solidFill>
-                        <a:ln w="6350">
-                          <a:solidFill>
-                            <a:prstClr val="black"/>
-                          </a:solidFill>
-                        </a:ln>
-                      </wps:spPr>
-                      <wps:txbx>
-                        <w:txbxContent>
-                          <w:p>
-                            <w:pPr>
-                              <w:jc w:val="center"/>
-                              <w:rPr>
-                                <w:sz w:val="20"/>
-                                <w:szCs w:val="20"/>
-                              </w:rPr>
-                            </w:pPr>
-                            <w:r>
-                              <w:rPr>
-                                <w:sz w:val="20"/>
-                                <w:szCs w:val="20"/>
-                              </w:rPr>
-                              <w:t>Demonstrator 2: re-do cadence</w:t>
-                            </w:r>
-                          </w:p>
-                        </w:txbxContent>
-                      </wps:txbx>
-                      <wps:bodyPr rot="0" spcFirstLastPara="0" vertOverflow="overflow" horzOverflow="overflow" vert="horz" wrap="square" lIns="91440" tIns="45720" rIns="91440" bIns="45720" numCol="1" spcCol="0" rtlCol="0" fromWordArt="0" anchor="ctr" anchorCtr="0" forceAA="0" compatLnSpc="1">
-                        <a:prstTxWarp prst="textNoShape">
-                          <a:avLst/>
-                        </a:prstTxWarp>
-                        <a:noAutofit/>
-                      </wps:bodyPr>
-                    </wps:wsp>
-                  </a:graphicData>
-                </a:graphic>
-              </wp:anchor>
-            </w:drawing>
-          </mc:Choice>
-          <mc:Fallback>
-            <w:pict>
-              <v:shape w14:anchorId="7E9233AF" id="Text Box 12" o:spid="_x0000_s1027" type="#_x0000_t202" style="position:absolute;margin-left:41.15pt;margin-top:378.2pt;width:140pt;height:38.75pt;z-index:251677696;visibility:visible;mso-wrap-style:square;mso-wrap-distance-left:9pt;mso-wrap-distance-top:0;mso-wrap-distance-right:9pt;mso-wrap-distance-bottom:0;mso-position-horizontal:absolute;mso-position-horizontal-relative:text;mso-position-vertical:absolute;mso-position-vertical-relative:text;v-text-anchor:middle" o:gfxdata="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" fillcolor="#e7e6e6 [3214]" strokeweight=".5pt">
-                <v:textbox>
-                  <w:txbxContent>
-                    <w:p>
-                      <w:pPr>
-                        <w:jc w:val="center"/>
-                        <w:rPr>
-                          <w:sz w:val="20"/>
-                          <w:szCs w:val="20"/>
-                        </w:rPr>
-                      </w:pPr>
-                      <w:r>
-                        <w:rPr>
-                          <w:sz w:val="20"/>
-                          <w:szCs w:val="20"/>
-                        </w:rPr>
-                        <w:t>Demonstrator 2: re-do cadence</w:t>
-                      </w:r>
-                    </w:p>
-                  </w:txbxContent>
-                </v:textbox>
-              </v:shape>
-            </w:pict>
-          </mc:Fallback>
-        </mc:AlternateContent>
-      </w:r>
-      <w:r>
-        <w:rPr>
-          <w:noProof/>
-        </w:rPr>
-        <mc:AlternateContent>
-          <mc:Choice Requires="wps">
-            <w:drawing>
-              <wp:anchor distT="0" distB="0" distL="114300" distR="114300" simplePos="0" relativeHeight="251678720" behindDoc="0" locked="0" layoutInCell="1" allowOverlap="1" wp14:anchorId="63A54F80" wp14:editId="36EC3874">
-                <wp:simplePos x="0" y="0"/>
-                <wp:positionH relativeFrom="column">
-                  <wp:posOffset>522514</wp:posOffset>
-                </wp:positionH>
-                <wp:positionV relativeFrom="paragraph">
-                  <wp:posOffset>4170066</wp:posOffset>
-                </wp:positionV>
-                <wp:extent cx="1778000" cy="492125"/>
-                <wp:effectExtent l="0" t="0" r="12700" b="15875"/>
-                <wp:wrapNone/>
-                <wp:docPr id="13" name="Text Box 13"/>
-                <wp:cNvGraphicFramePr/>
-                <a:graphic xmlns:a="http://schemas.openxmlformats.org/drawingml/2006/main">
-                  <a:graphicData uri="http://schemas.microsoft.com/office/word/2010/wordprocessingShape">
-                    <wps:wsp>
-                      <wps:cNvSpPr txBox="1"/>
-                      <wps:spPr>
-                        <a:xfrm>
-                          <a:off x="0" y="0"/>
-                          <a:ext cx="1778000" cy="492125"/>
-                        </a:xfrm>
-                        <a:prstGeom prst="rect">
-                          <a:avLst/>
-                        </a:prstGeom>
-                        <a:solidFill>
-                          <a:schemeClr val="lt1"/>
-                        </a:solidFill>
-                        <a:ln w="6350">
-                          <a:solidFill>
-                            <a:prstClr val="black"/>
-                          </a:solidFill>
-                        </a:ln>
-                      </wps:spPr>
-                      <wps:txbx>
-                        <w:txbxContent>
-                          <w:p>
-                            <w:pPr>
-                              <w:jc w:val="center"/>
-                              <w:rPr>
-                                <w:sz w:val="20"/>
-                                <w:szCs w:val="20"/>
-                              </w:rPr>
-                            </w:pPr>
-                            <w:r>
-                              <w:rPr>
-                                <w:sz w:val="20"/>
-                                <w:szCs w:val="20"/>
-                              </w:rPr>
-                              <w:t>Demonstrator 1: ti</w:t>
-                            </w:r>
-                            <w:r>
-                              <w:rPr>
-                                <w:sz w:val="20"/>
-                                <w:szCs w:val="20"/>
-                              </w:rPr>
-                              <w:t>-do cadence</w:t>
-                            </w:r>
-                          </w:p>
-                        </w:txbxContent>
-                      </wps:txbx>
-                      <wps:bodyPr rot="0" spcFirstLastPara="0" vertOverflow="overflow" horzOverflow="overflow" vert="horz" wrap="square" lIns="91440" tIns="45720" rIns="91440" bIns="45720" numCol="1" spcCol="0" rtlCol="0" fromWordArt="0" anchor="ctr" anchorCtr="0" forceAA="0" compatLnSpc="1">
-                        <a:prstTxWarp prst="textNoShape">
-                          <a:avLst/>
-                        </a:prstTxWarp>
-                        <a:noAutofit/>
-                      </wps:bodyPr>
-                    </wps:wsp>
-                  </a:graphicData>
-                </a:graphic>
-              </wp:anchor>
-            </w:drawing>
-          </mc:Choice>
-          <mc:Fallback>
-            <w:pict>
-              <v:shape w14:anchorId="63A54F80" id="Text Box 13" o:spid="_x0000_s1028" type="#_x0000_t202" style="position:absolute;margin-left:41.15pt;margin-top:328.35pt;width:140pt;height:38.75pt;z-index:251678720;visibility:visible;mso-wrap-style:square;mso-wrap-distance-left:9pt;mso-wrap-distance-top:0;mso-wrap-distance-right:9pt;mso-wrap-distance-bottom:0;mso-position-horizontal:absolute;mso-position-horizontal-relative:text;mso-position-vertical:absolute;mso-position-vertical-relative:text;v-text-anchor:middle" o:gfxdata="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" fillcolor="white [3201]" strokeweight=".5pt">
-                <v:textbox>
-                  <w:txbxContent>
-                    <w:p>
-                      <w:pPr>
-                        <w:jc w:val="center"/>
-                        <w:rPr>
-                          <w:sz w:val="20"/>
-                          <w:szCs w:val="20"/>
-                        </w:rPr>
-                      </w:pPr>
-                      <w:r>
-                        <w:rPr>
-                          <w:sz w:val="20"/>
-                          <w:szCs w:val="20"/>
-                        </w:rPr>
-                        <w:t>Demonstrator 1: ti</w:t>
-                      </w:r>
-                      <w:r>
-                        <w:rPr>
-                          <w:sz w:val="20"/>
-                          <w:szCs w:val="20"/>
-                        </w:rPr>
-                        <w:t>-do cadence</w:t>
-                      </w:r>
-                    </w:p>
-                  </w:txbxContent>
-                </v:textbox>
-              </v:shape>
-            </w:pict>
-          </mc:Fallback>
-        </mc:AlternateContent>
-      </w:r>
-      <w:r>
-        <w:rPr>
-          <w:noProof/>
-        </w:rPr>
-        <mc:AlternateContent>
-          <mc:Choice Requires="wps">
-            <w:drawing>
-              <wp:anchor distT="0" distB="0" distL="114300" distR="114300" simplePos="0" relativeHeight="251679744" behindDoc="0" locked="0" layoutInCell="1" allowOverlap="1" wp14:anchorId="33D800A7" wp14:editId="1F3E922F">
-                <wp:simplePos x="0" y="0"/>
-                <wp:positionH relativeFrom="column">
-                  <wp:posOffset>522514</wp:posOffset>
-                </wp:positionH>
-                <wp:positionV relativeFrom="paragraph">
-                  <wp:posOffset>5436158</wp:posOffset>
-                </wp:positionV>
-                <wp:extent cx="1778000" cy="492125"/>
-                <wp:effectExtent l="0" t="0" r="12700" b="15875"/>
-                <wp:wrapNone/>
-                <wp:docPr id="14" name="Text Box 14"/>
-                <wp:cNvGraphicFramePr/>
-                <a:graphic xmlns:a="http://schemas.openxmlformats.org/drawingml/2006/main">
-                  <a:graphicData uri="http://schemas.microsoft.com/office/word/2010/wordprocessingShape">
-                    <wps:wsp>
-                      <wps:cNvSpPr txBox="1"/>
-                      <wps:spPr>
-                        <a:xfrm>
-                          <a:off x="0" y="0"/>
-                          <a:ext cx="1778000" cy="492125"/>
-                        </a:xfrm>
-                        <a:prstGeom prst="rect">
-                          <a:avLst/>
-                        </a:prstGeom>
-                        <a:solidFill>
-                          <a:schemeClr val="lt1"/>
-                        </a:solidFill>
-                        <a:ln w="6350">
-                          <a:solidFill>
-                            <a:prstClr val="black"/>
-                          </a:solidFill>
-                        </a:ln>
-                      </wps:spPr>
-                      <wps:txbx>
-                        <w:txbxContent>
-                          <w:p>
-                            <w:pPr>
-                              <w:jc w:val="center"/>
-                              <w:rPr>
-                                <w:sz w:val="20"/>
-                                <w:szCs w:val="20"/>
-                              </w:rPr>
-                            </w:pPr>
-                            <w:r>
-                              <w:rPr>
-                                <w:sz w:val="20"/>
-                                <w:szCs w:val="20"/>
-                              </w:rPr>
-                              <w:t>Demonstrator 3: ti-do cadence</w:t>
-                            </w:r>
-                          </w:p>
-                        </w:txbxContent>
-                      </wps:txbx>
-                      <wps:bodyPr rot="0" spcFirstLastPara="0" vertOverflow="overflow" horzOverflow="overflow" vert="horz" wrap="square" lIns="91440" tIns="45720" rIns="91440" bIns="45720" numCol="1" spcCol="0" rtlCol="0" fromWordArt="0" anchor="ctr" anchorCtr="0" forceAA="0" compatLnSpc="1">
-                        <a:prstTxWarp prst="textNoShape">
-                          <a:avLst/>
-                        </a:prstTxWarp>
-                        <a:noAutofit/>
-                      </wps:bodyPr>
-                    </wps:wsp>
-                  </a:graphicData>
-                </a:graphic>
-              </wp:anchor>
-            </w:drawing>
-          </mc:Choice>
-          <mc:Fallback>
-            <w:pict>
-              <v:shape w14:anchorId="33D800A7" id="Text Box 14" o:spid="_x0000_s1029" type="#_x0000_t202" style="position:absolute;margin-left:41.15pt;margin-top:428.05pt;width:140pt;height:38.75pt;z-index:251679744;visibility:visible;mso-wrap-style:square;mso-wrap-distance-left:9pt;mso-wrap-distance-top:0;mso-wrap-distance-right:9pt;mso-wrap-distance-bottom:0;mso-position-horizontal:absolute;mso-position-horizontal-relative:text;mso-position-vertical:absolute;mso-position-vertical-relative:text;v-text-anchor:middle" o:gfxdata="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" fillcolor="white [3201]" strokeweight=".5pt">
-                <v:textbox>
-                  <w:txbxContent>
-                    <w:p>
-                      <w:pPr>
-                        <w:jc w:val="center"/>
-                        <w:rPr>
-                          <w:sz w:val="20"/>
-                          <w:szCs w:val="20"/>
-                        </w:rPr>
-                      </w:pPr>
-                      <w:r>
-                        <w:rPr>
-                          <w:sz w:val="20"/>
-                          <w:szCs w:val="20"/>
-                        </w:rPr>
-                        <w:t>Demonstrator 3: ti-do cadence</w:t>
-                      </w:r>
-                    </w:p>
-                  </w:txbxContent>
-                </v:textbox>
-              </v:shape>
-            </w:pict>
-          </mc:Fallback>
-        </mc:AlternateContent>
-      </w:r>
-      <w:r>
-        <w:rPr>
-          <w:noProof/>
-        </w:rPr>
-        <mc:AlternateContent>
-          <mc:Choice Requires="wps">
-            <w:drawing>
-              <wp:anchor distT="0" distB="0" distL="114300" distR="114300" simplePos="0" relativeHeight="251680768" behindDoc="0" locked="0" layoutInCell="1" allowOverlap="1" wp14:anchorId="0D2506D6" wp14:editId="3E7AD8F6">
-                <wp:simplePos x="0" y="0"/>
-                <wp:positionH relativeFrom="column">
-                  <wp:posOffset>3024554</wp:posOffset>
-                </wp:positionH>
-                <wp:positionV relativeFrom="paragraph">
-                  <wp:posOffset>5124659</wp:posOffset>
-                </wp:positionV>
-                <wp:extent cx="1778000" cy="492125"/>
-                <wp:effectExtent l="0" t="0" r="12700" b="15875"/>
-                <wp:wrapNone/>
-                <wp:docPr id="15" name="Text Box 15"/>
-                <wp:cNvGraphicFramePr/>
-                <a:graphic xmlns:a="http://schemas.openxmlformats.org/drawingml/2006/main">
-                  <a:graphicData uri="http://schemas.microsoft.com/office/word/2010/wordprocessingShape">
-                    <wps:wsp>
-                      <wps:cNvSpPr txBox="1"/>
-                      <wps:spPr>
-                        <a:xfrm>
-                          <a:off x="0" y="0"/>
-                          <a:ext cx="1778000" cy="492125"/>
-                        </a:xfrm>
-                        <a:prstGeom prst="rect">
-                          <a:avLst/>
-                        </a:prstGeom>
-                        <a:solidFill>
-                          <a:schemeClr val="lt1"/>
-                        </a:solidFill>
-                        <a:ln w="6350">
-                          <a:solidFill>
-                            <a:prstClr val="black"/>
-                          </a:solidFill>
-                        </a:ln>
-                      </wps:spPr>
-                      <wps:txbx>
-                        <w:txbxContent>
-                          <w:p>
-                            <w:pPr>
-                              <w:jc w:val="center"/>
-                              <w:rPr>
-                                <w:sz w:val="20"/>
-                                <w:szCs w:val="20"/>
-                              </w:rPr>
-                            </w:pPr>
-                            <w:r>
-                              <w:rPr>
-                                <w:sz w:val="20"/>
-                                <w:szCs w:val="20"/>
-                              </w:rPr>
-                              <w:t>Observer</w:t>
-                            </w:r>
-                          </w:p>
-                        </w:txbxContent>
-                      </wps:txbx>
-                      <wps:bodyPr rot="0" spcFirstLastPara="0" vertOverflow="overflow" horzOverflow="overflow" vert="horz" wrap="square" lIns="91440" tIns="45720" rIns="91440" bIns="45720" numCol="1" spcCol="0" rtlCol="0" fromWordArt="0" anchor="ctr" anchorCtr="0" forceAA="0" compatLnSpc="1">
-                        <a:prstTxWarp prst="textNoShape">
-                          <a:avLst/>
-                        </a:prstTxWarp>
-                        <a:noAutofit/>
-                      </wps:bodyPr>
-                    </wps:wsp>
-                  </a:graphicData>
-                </a:graphic>
-              </wp:anchor>
-            </w:drawing>
-          </mc:Choice>
-          <mc:Fallback>
-            <w:pict>
-              <v:shape w14:anchorId="0D2506D6" id="Text Box 15" o:spid="_x0000_s1030" type="#_x0000_t202" style="position:absolute;margin-left:238.15pt;margin-top:403.5pt;width:140pt;height:38.75pt;z-index:251680768;visibility:visible;mso-wrap-style:square;mso-wrap-distance-left:9pt;mso-wrap-distance-top:0;mso-wrap-distance-right:9pt;mso-wrap-distance-bottom:0;mso-position-horizontal:absolute;mso-position-horizontal-relative:text;mso-position-vertical:absolute;mso-position-vertical-relative:text;v-text-anchor:middle" o:gfxdata="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" fillcolor="white [3201]" strokeweight=".5pt">
-                <v:textbox>
-                  <w:txbxContent>
-                    <w:p>
-                      <w:pPr>
-                        <w:jc w:val="center"/>
-                        <w:rPr>
-                          <w:sz w:val="20"/>
-                          <w:szCs w:val="20"/>
-                        </w:rPr>
-                      </w:pPr>
-                      <w:r>
-                        <w:rPr>
-                          <w:sz w:val="20"/>
-                          <w:szCs w:val="20"/>
-                        </w:rPr>
-                        <w:t>Observer</w:t>
-                      </w:r>
-                    </w:p>
-                  </w:txbxContent>
-                </v:textbox>
-              </v:shape>
-            </w:pict>
-          </mc:Fallback>
-        </mc:AlternateContent>
-      </w:r>
-      <w:r>
-        <w:rPr>
-          <w:noProof/>
-        </w:rPr>
-        <mc:AlternateContent>
-          <mc:Choice Requires="wps">
-            <w:drawing>
-              <wp:anchor distT="0" distB="0" distL="114300" distR="114300" simplePos="0" relativeHeight="251681792" behindDoc="0" locked="0" layoutInCell="1" allowOverlap="1" wp14:anchorId="6166AE11" wp14:editId="09E21E93">
-                <wp:simplePos x="0" y="0"/>
-                <wp:positionH relativeFrom="column">
-                  <wp:posOffset>2371411</wp:posOffset>
-                </wp:positionH>
-                <wp:positionV relativeFrom="paragraph">
-                  <wp:posOffset>4421275</wp:posOffset>
-                </wp:positionV>
-                <wp:extent cx="532130" cy="582295"/>
-                <wp:effectExtent l="0" t="0" r="52070" b="40005"/>
-                <wp:wrapNone/>
-                <wp:docPr id="16" name="Straight Arrow Connector 16"/>
-                <wp:cNvGraphicFramePr/>
-                <a:graphic xmlns:a="http://schemas.openxmlformats.org/drawingml/2006/main">
-                  <a:graphicData uri="http://schemas.microsoft.com/office/word/2010/wordprocessingShape">
-                    <wps:wsp>
-                      <wps:cNvCnPr/>
-                      <wps:spPr>
-                        <a:xfrm>
-                          <a:off x="0" y="0"/>
-                          <a:ext cx="532130" cy="582295"/>
-                        </a:xfrm>
-                        <a:prstGeom prst="straightConnector1">
-                          <a:avLst/>
-                        </a:prstGeom>
-                        <a:ln>
-                          <a:tailEnd type="triangle"/>
-                        </a:ln>
-                      </wps:spPr>
-                      <wps:style>
-                        <a:lnRef idx="1">
-                          <a:schemeClr val="dk1"/>
-                        </a:lnRef>
-                        <a:fillRef idx="0">
-                          <a:schemeClr val="dk1"/>
-                        </a:fillRef>
-                        <a:effectRef idx="0">
-                          <a:schemeClr val="dk1"/>
-                        </a:effectRef>
-                        <a:fontRef idx="minor">
-                          <a:schemeClr val="tx1"/>
-                        </a:fontRef>
-                      </wps:style>
-                      <wps:bodyPr/>
-                    </wps:wsp>
-                  </a:graphicData>
-                </a:graphic>
-              </wp:anchor>
-            </w:drawing>
-          </mc:Choice>
-          <mc:Fallback>
-            <w:pict>
-              <v:shapetype w14:anchorId="0C6A382C" id="_x0000_t32" coordsize="21600,21600" o:spt="32" o:oned="t" path="m,l21600,21600e" filled="f">
-                <v:path arrowok="t" fillok="f" o:connecttype="none"/>
-                <o:lock v:ext="edit" shapetype="t"/>
-              </v:shapetype>
-              <v:shape id="Straight Arrow Connector 16" o:spid="_x0000_s1026" type="#_x0000_t32" style="position:absolute;margin-left:186.75pt;margin-top:348.15pt;width:41.9pt;height:45.85pt;z-index:251681792;visibility:visible;mso-wrap-style:square;mso-wrap-distance-left:9pt;mso-wrap-distance-top:0;mso-wrap-distance-right:9pt;mso-wrap-distance-bottom:0;mso-position-horizontal:absolute;mso-position-horizontal-relative:text;mso-position-vertical:absolute;mso-position-vertical-relative:text" o:gfxdata="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" strokecolor="black [3200]" strokeweight=".5pt">
-                <v:stroke endarrow="block" joinstyle="miter"/>
-              </v:shape>
-            </w:pict>
-          </mc:Fallback>
-        </mc:AlternateContent>
-      </w:r>
-      <w:r>
-        <w:rPr>
-          <w:noProof/>
-        </w:rPr>
-        <mc:AlternateContent>
-          <mc:Choice Requires="wps">
-            <w:drawing>
-              <wp:anchor distT="0" distB="0" distL="114300" distR="114300" simplePos="0" relativeHeight="251682816" behindDoc="0" locked="0" layoutInCell="1" allowOverlap="1" wp14:anchorId="4BB4C6EC" wp14:editId="42BBB2A3">
-                <wp:simplePos x="0" y="0"/>
-                <wp:positionH relativeFrom="column">
-                  <wp:posOffset>2431701</wp:posOffset>
-                </wp:positionH>
-                <wp:positionV relativeFrom="paragraph">
-                  <wp:posOffset>5787851</wp:posOffset>
-                </wp:positionV>
-                <wp:extent cx="512445" cy="582295"/>
-                <wp:effectExtent l="0" t="25400" r="33655" b="14605"/>
-                <wp:wrapNone/>
-                <wp:docPr id="17" name="Straight Arrow Connector 17"/>
-                <wp:cNvGraphicFramePr/>
-                <a:graphic xmlns:a="http://schemas.openxmlformats.org/drawingml/2006/main">
-                  <a:graphicData uri="http://schemas.microsoft.com/office/word/2010/wordprocessingShape">
-                    <wps:wsp>
-                      <wps:cNvCnPr/>
-                      <wps:spPr>
-                        <a:xfrm flipV="1">
-                          <a:off x="0" y="0"/>
-                          <a:ext cx="512445" cy="582295"/>
-                        </a:xfrm>
-                        <a:prstGeom prst="straightConnector1">
-                          <a:avLst/>
-                        </a:prstGeom>
-                        <a:ln>
-                          <a:tailEnd type="triangle"/>
-                        </a:ln>
-                      </wps:spPr>
-                      <wps:style>
-                        <a:lnRef idx="1">
-                          <a:schemeClr val="dk1"/>
-                        </a:lnRef>
-                        <a:fillRef idx="0">
-                          <a:schemeClr val="dk1"/>
-                        </a:fillRef>
-                        <a:effectRef idx="0">
-                          <a:schemeClr val="dk1"/>
-                        </a:effectRef>
-                        <a:fontRef idx="minor">
-                          <a:schemeClr val="tx1"/>
-                        </a:fontRef>
-                      </wps:style>
-                      <wps:bodyPr/>
-                    </wps:wsp>
-                  </a:graphicData>
-                </a:graphic>
-              </wp:anchor>
-            </w:drawing>
-          </mc:Choice>
-          <mc:Fallback>
-            <w:pict>
-              <v:shape w14:anchorId="360C9781" id="Straight Arrow Connector 17" o:spid="_x0000_s1026" type="#_x0000_t32" style="position:absolute;margin-left:191.45pt;margin-top:455.75pt;width:40.35pt;height:45.85pt;flip:y;z-index:251682816;visibility:visible;mso-wrap-style:square;mso-wrap-distance-left:9pt;mso-wrap-distance-top:0;mso-wrap-distance-right:9pt;mso-wrap-distance-bottom:0;mso-position-horizontal:absolute;mso-position-horizontal-relative:text;mso-position-vertical:absolute;mso-position-vertical-relative:text" o:gfxdata="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" strokecolor="black [3200]" strokeweight=".5pt">
-                <v:stroke endarrow="block" joinstyle="miter"/>
-              </v:shape>
-            </w:pict>
-          </mc:Fallback>
-        </mc:AlternateContent>
-      </w:r>
-      <w:r>
-        <w:rPr>
-          <w:noProof/>
-        </w:rPr>
-        <mc:AlternateContent>
-          <mc:Choice Requires="wps">
-            <w:drawing>
-              <wp:anchor distT="0" distB="0" distL="114300" distR="114300" simplePos="0" relativeHeight="251683840" behindDoc="0" locked="0" layoutInCell="1" allowOverlap="1" wp14:anchorId="7D4EEBC1" wp14:editId="35C0EAC3">
-                <wp:simplePos x="0" y="0"/>
-                <wp:positionH relativeFrom="column">
-                  <wp:posOffset>2401556</wp:posOffset>
-                </wp:positionH>
-                <wp:positionV relativeFrom="paragraph">
-                  <wp:posOffset>5044273</wp:posOffset>
-                </wp:positionV>
-                <wp:extent cx="492125" cy="240665"/>
-                <wp:effectExtent l="0" t="0" r="41275" b="38735"/>
-                <wp:wrapNone/>
-                <wp:docPr id="18" name="Straight Arrow Connector 18"/>
-                <wp:cNvGraphicFramePr/>
-                <a:graphic xmlns:a="http://schemas.openxmlformats.org/drawingml/2006/main">
-                  <a:graphicData uri="http://schemas.microsoft.com/office/word/2010/wordprocessingShape">
-                    <wps:wsp>
-                      <wps:cNvCnPr/>
-                      <wps:spPr>
-                        <a:xfrm>
-                          <a:off x="0" y="0"/>
-                          <a:ext cx="492125" cy="240665"/>
-                        </a:xfrm>
-                        <a:prstGeom prst="straightConnector1">
-                          <a:avLst/>
-                        </a:prstGeom>
-                        <a:ln>
-                          <a:tailEnd type="triangle"/>
-                        </a:ln>
-                      </wps:spPr>
-                      <wps:style>
-                        <a:lnRef idx="1">
-                          <a:schemeClr val="dk1"/>
-                        </a:lnRef>
-                        <a:fillRef idx="0">
-                          <a:schemeClr val="dk1"/>
-                        </a:fillRef>
-                        <a:effectRef idx="0">
-                          <a:schemeClr val="dk1"/>
-                        </a:effectRef>
-                        <a:fontRef idx="minor">
-                          <a:schemeClr val="tx1"/>
-                        </a:fontRef>
-                      </wps:style>
-                      <wps:bodyPr/>
-                    </wps:wsp>
-                  </a:graphicData>
-                </a:graphic>
-              </wp:anchor>
-            </w:drawing>
-          </mc:Choice>
-          <mc:Fallback>
-            <w:pict>
-              <v:shape w14:anchorId="275E39FD" id="Straight Arrow Connector 18" o:spid="_x0000_s1026" type="#_x0000_t32" style="position:absolute;margin-left:189.1pt;margin-top:397.2pt;width:38.75pt;height:18.95pt;z-index:251683840;visibility:visible;mso-wrap-style:square;mso-wrap-distance-left:9pt;mso-wrap-distance-top:0;mso-wrap-distance-right:9pt;mso-wrap-distance-bottom:0;mso-position-horizontal:absolute;mso-position-horizontal-relative:text;mso-position-vertical:absolute;mso-position-vertical-relative:text" o:gfxdata="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" strokecolor="black [3200]" strokeweight=".5pt">
-                <v:stroke endarrow="block" joinstyle="miter"/>
-              </v:shape>
-            </w:pict>
-          </mc:Fallback>
-        </mc:AlternateContent>
-      </w:r>
-      <w:r>
-        <w:rPr>
-          <w:noProof/>
-        </w:rPr>
-        <mc:AlternateContent>
-          <mc:Choice Requires="wps">
-            <w:drawing>
-              <wp:anchor distT="0" distB="0" distL="114300" distR="114300" simplePos="0" relativeHeight="251684864" behindDoc="0" locked="0" layoutInCell="1" allowOverlap="1" wp14:anchorId="2733DD9E" wp14:editId="44FB029F">
-                <wp:simplePos x="0" y="0"/>
-                <wp:positionH relativeFrom="column">
-                  <wp:posOffset>2461846</wp:posOffset>
-                </wp:positionH>
-                <wp:positionV relativeFrom="paragraph">
-                  <wp:posOffset>5516545</wp:posOffset>
-                </wp:positionV>
-                <wp:extent cx="441960" cy="219710"/>
-                <wp:effectExtent l="0" t="25400" r="40640" b="21590"/>
-                <wp:wrapNone/>
-                <wp:docPr id="19" name="Straight Arrow Connector 19"/>
-                <wp:cNvGraphicFramePr/>
-                <a:graphic xmlns:a="http://schemas.openxmlformats.org/drawingml/2006/main">
-                  <a:graphicData uri="http://schemas.microsoft.com/office/word/2010/wordprocessingShape">
-                    <wps:wsp>
-                      <wps:cNvCnPr/>
-                      <wps:spPr>
-                        <a:xfrm flipV="1">
-                          <a:off x="0" y="0"/>
-                          <a:ext cx="441960" cy="219710"/>
-                        </a:xfrm>
-                        <a:prstGeom prst="straightConnector1">
-                          <a:avLst/>
-                        </a:prstGeom>
-                        <a:ln>
-                          <a:tailEnd type="triangle"/>
-                        </a:ln>
-                      </wps:spPr>
-                      <wps:style>
-                        <a:lnRef idx="1">
-                          <a:schemeClr val="dk1"/>
-                        </a:lnRef>
-                        <a:fillRef idx="0">
-                          <a:schemeClr val="dk1"/>
-                        </a:fillRef>
-                        <a:effectRef idx="0">
-                          <a:schemeClr val="dk1"/>
-                        </a:effectRef>
-                        <a:fontRef idx="minor">
-                          <a:schemeClr val="tx1"/>
-                        </a:fontRef>
-                      </wps:style>
-                      <wps:bodyPr/>
-                    </wps:wsp>
-                  </a:graphicData>
-                </a:graphic>
-              </wp:anchor>
-            </w:drawing>
-          </mc:Choice>
-          <mc:Fallback>
-            <w:pict>
-              <v:shape w14:anchorId="115A325A" id="Straight Arrow Connector 19" o:spid="_x0000_s1026" type="#_x0000_t32" style="position:absolute;margin-left:193.85pt;margin-top:434.35pt;width:34.8pt;height:17.3pt;flip:y;z-index:251684864;visibility:visible;mso-wrap-style:square;mso-wrap-distance-left:9pt;mso-wrap-distance-top:0;mso-wrap-distance-right:9pt;mso-wrap-distance-bottom:0;mso-position-horizontal:absolute;mso-position-horizontal-relative:text;mso-position-vertical:absolute;mso-position-vertical-relative:text" o:gfxdata="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" strokecolor="black [3200]" strokeweight=".5pt">
-                <v:stroke endarrow="block" joinstyle="miter"/>
-              </v:shape>
+              <v:group w14:anchorId="110D7C54" id="Group 22" o:spid="_x0000_s1026" style="position:absolute;margin-left:41.15pt;margin-top:328.35pt;width:337pt;height:188.3pt;z-index:251684864" coordsize="42800,23912" o:gfxdata="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">
+                <v:shapetype id="_x0000_t202" coordsize="21600,21600" o:spt="202" path="m,l,21600r21600,l21600,xe">
+                  <v:stroke joinstyle="miter"/>
+                  <v:path gradientshapeok="t" o:connecttype="rect"/>
+                </v:shapetype>
+                <v:shape id="Text Box 11" o:spid="_x0000_s1027" type="#_x0000_t202" style="position:absolute;top:18991;width:17780;height:4921;visibility:visible;mso-wrap-style:square;v-text-anchor:middle" o:gfxdata="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" fillcolor="white [3201]" strokeweight=".5pt">
+                  <v:textbox>
+                    <w:txbxContent>
+                      <w:p>
+                        <w:pPr>
+                          <w:jc w:val="center"/>
+                          <w:rPr>
+                            <w:sz w:val="20"/>
+                            <w:szCs w:val="20"/>
+                          </w:rPr>
+                        </w:pPr>
+                        <w:r>
+                          <w:rPr>
+                            <w:sz w:val="20"/>
+                            <w:szCs w:val="20"/>
+                          </w:rPr>
+                          <w:t xml:space="preserve">Demonstrator 4: </w:t>
+                        </w:r>
+                        <w:r>
+                          <w:rPr>
+                            <w:sz w:val="20"/>
+                            <w:szCs w:val="20"/>
+                          </w:rPr>
+                          <w:t>ti</w:t>
+                        </w:r>
+                        <w:r>
+                          <w:rPr>
+                            <w:sz w:val="20"/>
+                            <w:szCs w:val="20"/>
+                          </w:rPr>
+                          <w:t>-do cadence</w:t>
+                        </w:r>
+                      </w:p>
+                    </w:txbxContent>
+                  </v:textbox>
+                </v:shape>
+                <v:shape id="Text Box 12" o:spid="_x0000_s1028" type="#_x0000_t202" style="position:absolute;top:6330;width:17780;height:4921;visibility:visible;mso-wrap-style:square;v-text-anchor:middle" o:gfxdata="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" fillcolor="#e7e6e6 [3214]" strokeweight=".5pt">
+                  <v:textbox>
+                    <w:txbxContent>
+                      <w:p>
+                        <w:pPr>
+                          <w:jc w:val="center"/>
+                          <w:rPr>
+                            <w:sz w:val="20"/>
+                            <w:szCs w:val="20"/>
+                          </w:rPr>
+                        </w:pPr>
+                        <w:r>
+                          <w:rPr>
+                            <w:sz w:val="20"/>
+                            <w:szCs w:val="20"/>
+                          </w:rPr>
+                          <w:t>Demonstrator 2: re-do cadence</w:t>
+                        </w:r>
+                      </w:p>
+                    </w:txbxContent>
+                  </v:textbox>
+                </v:shape>
+                <v:shape id="Text Box 13" o:spid="_x0000_s1029" type="#_x0000_t202" style="position:absolute;width:17780;height:4921;visibility:visible;mso-wrap-style:square;v-text-anchor:middle" o:gfxdata="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" fillcolor="white [3201]" strokeweight=".5pt">
+                  <v:textbox>
+                    <w:txbxContent>
+                      <w:p>
+                        <w:pPr>
+                          <w:jc w:val="center"/>
+                          <w:rPr>
+                            <w:sz w:val="20"/>
+                            <w:szCs w:val="20"/>
+                          </w:rPr>
+                        </w:pPr>
+                        <w:r>
+                          <w:rPr>
+                            <w:sz w:val="20"/>
+                            <w:szCs w:val="20"/>
+                          </w:rPr>
+                          <w:t>Demonstrator 1: ti</w:t>
+                        </w:r>
+                        <w:r>
+                          <w:rPr>
+                            <w:sz w:val="20"/>
+                            <w:szCs w:val="20"/>
+                          </w:rPr>
+                          <w:t>-do cadence</w:t>
+                        </w:r>
+                      </w:p>
+                    </w:txbxContent>
+                  </v:textbox>
+                </v:shape>
+                <v:shape id="Text Box 14" o:spid="_x0000_s1030" type="#_x0000_t202" style="position:absolute;top:12660;width:17780;height:4922;visibility:visible;mso-wrap-style:square;v-text-anchor:middle" o:gfxdata="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" fillcolor="white [3201]" strokeweight=".5pt">
+                  <v:textbox>
+                    <w:txbxContent>
+                      <w:p>
+                        <w:pPr>
+                          <w:jc w:val="center"/>
+                          <w:rPr>
+                            <w:sz w:val="20"/>
+                            <w:szCs w:val="20"/>
+                          </w:rPr>
+                        </w:pPr>
+                        <w:r>
+                          <w:rPr>
+                            <w:sz w:val="20"/>
+                            <w:szCs w:val="20"/>
+                          </w:rPr>
+                          <w:t>Demonstrator 3: ti-do cadence</w:t>
+                        </w:r>
+                      </w:p>
+                    </w:txbxContent>
+                  </v:textbox>
+                </v:shape>
+                <v:shape id="Text Box 15" o:spid="_x0000_s1031" type="#_x0000_t202" style="position:absolute;left:25020;top:9545;width:17780;height:4922;visibility:visible;mso-wrap-style:square;v-text-anchor:middle" o:gfxdata="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" fillcolor="white [3201]" strokeweight=".5pt">
+                  <v:textbox>
+                    <w:txbxContent>
+                      <w:p>
+                        <w:pPr>
+                          <w:jc w:val="center"/>
+                          <w:rPr>
+                            <w:sz w:val="20"/>
+                            <w:szCs w:val="20"/>
+                          </w:rPr>
+                        </w:pPr>
+                        <w:r>
+                          <w:rPr>
+                            <w:sz w:val="20"/>
+                            <w:szCs w:val="20"/>
+                          </w:rPr>
+                          <w:t>Observer</w:t>
+                        </w:r>
+                      </w:p>
+                    </w:txbxContent>
+                  </v:textbox>
+                </v:shape>
+                <v:shapetype id="_x0000_t32" coordsize="21600,21600" o:spt="32" o:oned="t" path="m,l21600,21600e" filled="f">
+                  <v:path arrowok="t" fillok="f" o:connecttype="none"/>
+                  <o:lock v:ext="edit" shapetype="t"/>
+                </v:shapetype>
+                <v:shape id="Straight Arrow Connector 16" o:spid="_x0000_s1032" type="#_x0000_t32" style="position:absolute;left:18488;top:2512;width:5322;height:5823;visibility:visible;mso-wrap-style:square" o:connectortype="straight" o:gfxdata="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" strokecolor="black [3200]" strokeweight=".5pt">
+                  <v:stroke endarrow="block" joinstyle="miter"/>
+                </v:shape>
+                <v:shape id="Straight Arrow Connector 17" o:spid="_x0000_s1033" type="#_x0000_t32" style="position:absolute;left:19091;top:16177;width:5125;height:5823;flip:y;visibility:visible;mso-wrap-style:square" o:connectortype="straight" o:gfxdata="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" strokecolor="black [3200]" strokeweight=".5pt">
+                  <v:stroke endarrow="block" joinstyle="miter"/>
+                </v:shape>
+                <v:shape id="Straight Arrow Connector 18" o:spid="_x0000_s1034" type="#_x0000_t32" style="position:absolute;left:18790;top:8742;width:4921;height:2406;visibility:visible;mso-wrap-style:square" o:connectortype="straight" o:gfxdata="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" strokecolor="black [3200]" strokeweight=".5pt">
+                  <v:stroke endarrow="block" joinstyle="miter"/>
+                </v:shape>
+                <v:shape id="Straight Arrow Connector 19" o:spid="_x0000_s1035" type="#_x0000_t32" style="position:absolute;left:19393;top:13464;width:4419;height:2197;flip:y;visibility:visible;mso-wrap-style:square" o:connectortype="straight" o:gfxdata="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" strokecolor="black [3200]" strokeweight=".5pt">
+                  <v:stroke endarrow="block" joinstyle="miter"/>
+                </v:shape>
+              </v:group>
             </w:pict>
           </mc:Fallback>
         </mc:AlternateContent>
@@ -2199,7 +2773,7 @@
         <mc:AlternateContent>
           <mc:Choice Requires="wpg">
             <w:drawing>
-              <wp:anchor distT="0" distB="0" distL="114300" distR="114300" simplePos="0" relativeHeight="251664384" behindDoc="0" locked="0" layoutInCell="1" allowOverlap="1" wp14:anchorId="5D05CB53" wp14:editId="1424BFCD">
+              <wp:anchor distT="0" distB="0" distL="114300" distR="114300" simplePos="0" relativeHeight="251663360" behindDoc="0" locked="0" layoutInCell="1" allowOverlap="1" wp14:anchorId="5D05CB53" wp14:editId="42B336B1">
                 <wp:simplePos x="0" y="0"/>
                 <wp:positionH relativeFrom="column">
                   <wp:posOffset>502418</wp:posOffset>
@@ -2619,8 +3193,8 @@
           </mc:Choice>
           <mc:Fallback>
             <w:pict>
-              <v:group w14:anchorId="5D05CB53" id="Group 20" o:spid="_x0000_s1031" style="position:absolute;margin-left:39.55pt;margin-top:79.1pt;width:337.05pt;height:188.3pt;z-index:251664384" coordsize="42805,23912" o:gfxdata="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">
-                <v:shape id="Text Box 1" o:spid="_x0000_s1032" type="#_x0000_t202" style="position:absolute;top:18991;width:17780;height:4921;visibility:visible;mso-wrap-style:square;v-text-anchor:middle" o:gfxdata="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" fillcolor="white [3201]" strokeweight=".5pt">
+              <v:group w14:anchorId="5D05CB53" id="Group 20" o:spid="_x0000_s1036" style="position:absolute;margin-left:39.55pt;margin-top:79.1pt;width:337.05pt;height:188.3pt;z-index:251663360" coordsize="42805,23912" o:gfxdata="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">
+                <v:shape id="Text Box 1" o:spid="_x0000_s1037" type="#_x0000_t202" style="position:absolute;top:18991;width:17780;height:4921;visibility:visible;mso-wrap-style:square;v-text-anchor:middle" o:gfxdata="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" fillcolor="white [3201]" strokeweight=".5pt">
                   <v:textbox>
                     <w:txbxContent>
                       <w:p>
@@ -2642,7 +3216,7 @@
                     </w:txbxContent>
                   </v:textbox>
                 </v:shape>
-                <v:shape id="Text Box 2" o:spid="_x0000_s1033" type="#_x0000_t202" style="position:absolute;top:6330;width:17780;height:4921;visibility:visible;mso-wrap-style:square;v-text-anchor:middle" o:gfxdata="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" fillcolor="white [3201]" strokeweight=".5pt">
+                <v:shape id="Text Box 2" o:spid="_x0000_s1038" type="#_x0000_t202" style="position:absolute;top:6330;width:17780;height:4921;visibility:visible;mso-wrap-style:square;v-text-anchor:middle" o:gfxdata="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" fillcolor="white [3201]" strokeweight=".5pt">
                   <v:textbox>
                     <w:txbxContent>
                       <w:p>
@@ -2671,7 +3245,7 @@
                     </w:txbxContent>
                   </v:textbox>
                 </v:shape>
-                <v:shape id="Text Box 3" o:spid="_x0000_s1034" type="#_x0000_t202" style="position:absolute;width:17785;height:4923;visibility:visible;mso-wrap-style:square;v-text-anchor:middle" o:gfxdata="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" fillcolor="white [3201]" strokeweight=".5pt">
+                <v:shape id="Text Box 3" o:spid="_x0000_s1039" type="#_x0000_t202" style="position:absolute;width:17785;height:4923;visibility:visible;mso-wrap-style:square;v-text-anchor:middle" o:gfxdata="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" fillcolor="white [3201]" strokeweight=".5pt">
                   <v:textbox>
                     <w:txbxContent>
                       <w:p>
@@ -2693,7 +3267,7 @@
                     </w:txbxContent>
                   </v:textbox>
                 </v:shape>
-                <v:shape id="Text Box 4" o:spid="_x0000_s1035" type="#_x0000_t202" style="position:absolute;top:12660;width:17785;height:4924;visibility:visible;mso-wrap-style:square;v-text-anchor:middle" o:gfxdata="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" fillcolor="#e7e6e6 [3214]" strokeweight=".5pt">
+                <v:shape id="Text Box 4" o:spid="_x0000_s1040" type="#_x0000_t202" style="position:absolute;top:12660;width:17785;height:4924;visibility:visible;mso-wrap-style:square;v-text-anchor:middle" o:gfxdata="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" fillcolor="#e7e6e6 [3214]" strokeweight=".5pt">
                   <v:textbox>
                     <w:txbxContent>
                       <w:p>
@@ -2736,7 +3310,7 @@
                     </w:txbxContent>
                   </v:textbox>
                 </v:shape>
-                <v:shape id="Text Box 5" o:spid="_x0000_s1036" type="#_x0000_t202" style="position:absolute;left:25020;top:9545;width:17785;height:4924;visibility:visible;mso-wrap-style:square;v-text-anchor:middle" o:gfxdata="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" fillcolor="white [3201]" strokeweight=".5pt">
+                <v:shape id="Text Box 5" o:spid="_x0000_s1041" type="#_x0000_t202" style="position:absolute;left:25020;top:9545;width:17785;height:4924;visibility:visible;mso-wrap-style:square;v-text-anchor:middle" o:gfxdata="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" fillcolor="white [3201]" strokeweight=".5pt">
                   <v:textbox>
                     <w:txbxContent>
                       <w:p>
@@ -2758,16 +3332,16 @@
                     </w:txbxContent>
                   </v:textbox>
                 </v:shape>
-                <v:shape id="Straight Arrow Connector 6" o:spid="_x0000_s1037" type="#_x0000_t32" style="position:absolute;left:18488;top:2512;width:5326;height:5828;visibility:visible;mso-wrap-style:square" o:connectortype="straight" o:gfxdata="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" strokecolor="black [3200]" strokeweight=".5pt">
+                <v:shape id="Straight Arrow Connector 6" o:spid="_x0000_s1042" type="#_x0000_t32" style="position:absolute;left:18488;top:2512;width:5326;height:5828;visibility:visible;mso-wrap-style:square" o:connectortype="straight" o:gfxdata="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" strokecolor="black [3200]" strokeweight=".5pt">
                   <v:stroke endarrow="block" joinstyle="miter"/>
                 </v:shape>
-                <v:shape id="Straight Arrow Connector 8" o:spid="_x0000_s1038" type="#_x0000_t32" style="position:absolute;left:19091;top:15876;width:5125;height:5828;flip:y;visibility:visible;mso-wrap-style:square" o:connectortype="straight" o:gfxdata="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" strokecolor="black [3200]" strokeweight=".5pt">
+                <v:shape id="Straight Arrow Connector 8" o:spid="_x0000_s1043" type="#_x0000_t32" style="position:absolute;left:19091;top:15876;width:5125;height:5828;flip:y;visibility:visible;mso-wrap-style:square" o:connectortype="straight" o:gfxdata="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" strokecolor="black [3200]" strokeweight=".5pt">
                   <v:stroke endarrow="block" joinstyle="miter"/>
                 </v:shape>
-                <v:shape id="Straight Arrow Connector 9" o:spid="_x0000_s1039" type="#_x0000_t32" style="position:absolute;left:18790;top:8742;width:4924;height:2411;visibility:visible;mso-wrap-style:square" o:connectortype="straight" o:gfxdata="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" strokecolor="black [3200]" strokeweight=".5pt">
+                <v:shape id="Straight Arrow Connector 9" o:spid="_x0000_s1044" type="#_x0000_t32" style="position:absolute;left:18790;top:8742;width:4924;height:2411;visibility:visible;mso-wrap-style:square" o:connectortype="straight" o:gfxdata="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" strokecolor="black [3200]" strokeweight=".5pt">
                   <v:stroke endarrow="block" joinstyle="miter"/>
                 </v:shape>
-                <v:shape id="Straight Arrow Connector 10" o:spid="_x0000_s1040" type="#_x0000_t32" style="position:absolute;left:19393;top:13163;width:4421;height:2200;flip:y;visibility:visible;mso-wrap-style:square" o:connectortype="straight" o:gfxdata="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" strokecolor="black [3200]" strokeweight=".5pt">
+                <v:shape id="Straight Arrow Connector 10" o:spid="_x0000_s1045" type="#_x0000_t32" style="position:absolute;left:19393;top:13163;width:4421;height:2200;flip:y;visibility:visible;mso-wrap-style:square" o:connectortype="straight" o:gfxdata="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" strokecolor="black [3200]" strokeweight=".5pt">
                   <v:stroke endarrow="block" joinstyle="miter"/>
                 </v:shape>
               </v:group>

</xml_diff>